<commit_message>
Refactored code into LDS Script Class
</commit_message>
<xml_diff>
--- a/tests/output.docx
+++ b/tests/output.docx
@@ -198,7 +198,7 @@
               <w:rPr>
                 <w:b/>
               </w:rPr>
-              <w:t>TIMECODE</w:t>
+              <w:t>IN</w:t>
             </w:r>
           </w:p>
         </w:tc>
@@ -2828,7 +2828,7 @@
     <w:rsid w:val="00A31195"/>
     <w:rPr>
       <w:rFonts w:ascii="Arial" w:hAnsi="Arial"/>
-      <w:sz w:val="22"/>
+      <w:sz w:val="20"/>
       <w:szCs w:val="24"/>
     </w:rPr>
   </w:style>

</xml_diff>

<commit_message>
Multiple LDS formats supported, and constants
</commit_message>
<xml_diff>
--- a/tests/output.docx
+++ b/tests/output.docx
@@ -162,11 +162,12 @@
         <w:tblLook w:firstColumn="1" w:firstRow="1" w:lastColumn="0" w:lastRow="0" w:noHBand="0" w:noVBand="1" w:val="04A0"/>
       </w:tblPr>
       <w:tblGrid>
-        <w:gridCol w:w="2592"/>
-        <w:gridCol w:w="2592"/>
-        <w:gridCol w:w="2592"/>
-        <w:gridCol w:w="2592"/>
-        <w:gridCol w:w="2592"/>
+        <w:gridCol w:w="2160"/>
+        <w:gridCol w:w="2160"/>
+        <w:gridCol w:w="2160"/>
+        <w:gridCol w:w="2160"/>
+        <w:gridCol w:w="2160"/>
+        <w:gridCol w:w="2160"/>
       </w:tblGrid>
       <w:tr>
         <w:trPr>
@@ -174,7 +175,7 @@
         </w:trPr>
         <w:tc>
           <w:tcPr>
-            <w:tcW w:type="dxa" w:w="720"/>
+            <w:tcW w:type="dxa" w:w="360"/>
             <w:shd w:fill="F6CC9E"/>
           </w:tcPr>
           <w:p>
@@ -183,7 +184,7 @@
               <w:rPr>
                 <w:b/>
               </w:rPr>
-              <w:t>LOOP</w:t>
+              <w:t>#</w:t>
             </w:r>
           </w:p>
         </w:tc>
@@ -204,7 +205,7 @@
         </w:tc>
         <w:tc>
           <w:tcPr>
-            <w:tcW w:type="dxa" w:w="2160"/>
+            <w:tcW w:type="dxa" w:w="1440"/>
             <w:shd w:fill="F6CC9E"/>
           </w:tcPr>
           <w:p>
@@ -213,13 +214,28 @@
               <w:rPr>
                 <w:b/>
               </w:rPr>
+              <w:t>OUT</w:t>
+            </w:r>
+          </w:p>
+        </w:tc>
+        <w:tc>
+          <w:tcPr>
+            <w:tcW w:type="dxa" w:w="1440"/>
+            <w:shd w:fill="F6CC9E"/>
+          </w:tcPr>
+          <w:p>
+            <w:pPr/>
+            <w:r>
+              <w:rPr>
+                <w:b/>
+              </w:rPr>
               <w:t>CHARACTER</w:t>
             </w:r>
           </w:p>
         </w:tc>
         <w:tc>
           <w:tcPr>
-            <w:tcW w:type="dxa" w:w="4320"/>
+            <w:tcW w:type="dxa" w:w="4032"/>
             <w:shd w:fill="F6CC9E"/>
           </w:tcPr>
           <w:p>
@@ -234,7 +250,7 @@
         </w:tc>
         <w:tc>
           <w:tcPr>
-            <w:tcW w:type="dxa" w:w="4320"/>
+            <w:tcW w:type="dxa" w:w="4032"/>
             <w:shd w:fill="F6CC9E"/>
           </w:tcPr>
           <w:p>
@@ -252,7 +268,7 @@
       <w:tr>
         <w:tc>
           <w:tcPr>
-            <w:tcW w:type="dxa" w:w="720"/>
+            <w:tcW w:type="dxa" w:w="360"/>
           </w:tcPr>
           <w:p>
             <w:pPr/>
@@ -280,7 +296,21 @@
         </w:tc>
         <w:tc>
           <w:tcPr>
-            <w:tcW w:type="dxa" w:w="2160"/>
+            <w:tcW w:type="dxa" w:w="1440"/>
+          </w:tcPr>
+          <w:p>
+            <w:pPr/>
+            <w:r>
+              <w:rPr>
+                <w:b w:val="0"/>
+              </w:rPr>
+              <w:t>00:00:15:10</w:t>
+            </w:r>
+          </w:p>
+        </w:tc>
+        <w:tc>
+          <w:tcPr>
+            <w:tcW w:type="dxa" w:w="1440"/>
           </w:tcPr>
           <w:p>
             <w:pPr/>
@@ -294,7 +324,7 @@
         </w:tc>
         <w:tc>
           <w:tcPr>
-            <w:tcW w:type="dxa" w:w="4320"/>
+            <w:tcW w:type="dxa" w:w="4032"/>
           </w:tcPr>
           <w:p>
             <w:pPr/>
@@ -308,7 +338,7 @@
         </w:tc>
         <w:tc>
           <w:tcPr>
-            <w:tcW w:type="dxa" w:w="4320"/>
+            <w:tcW w:type="dxa" w:w="4032"/>
           </w:tcPr>
           <w:p>
             <w:pPr/>
@@ -325,7 +355,7 @@
       <w:tr>
         <w:tc>
           <w:tcPr>
-            <w:tcW w:type="dxa" w:w="720"/>
+            <w:tcW w:type="dxa" w:w="360"/>
           </w:tcPr>
           <w:p>
             <w:pPr/>
@@ -353,7 +383,21 @@
         </w:tc>
         <w:tc>
           <w:tcPr>
-            <w:tcW w:type="dxa" w:w="2160"/>
+            <w:tcW w:type="dxa" w:w="1440"/>
+          </w:tcPr>
+          <w:p>
+            <w:pPr/>
+            <w:r>
+              <w:rPr>
+                <w:b w:val="0"/>
+              </w:rPr>
+              <w:t>00:00:49:09</w:t>
+            </w:r>
+          </w:p>
+        </w:tc>
+        <w:tc>
+          <w:tcPr>
+            <w:tcW w:type="dxa" w:w="1440"/>
           </w:tcPr>
           <w:p>
             <w:pPr/>
@@ -367,7 +411,7 @@
         </w:tc>
         <w:tc>
           <w:tcPr>
-            <w:tcW w:type="dxa" w:w="4320"/>
+            <w:tcW w:type="dxa" w:w="4032"/>
           </w:tcPr>
           <w:p>
             <w:pPr/>
@@ -381,7 +425,7 @@
         </w:tc>
         <w:tc>
           <w:tcPr>
-            <w:tcW w:type="dxa" w:w="4320"/>
+            <w:tcW w:type="dxa" w:w="4032"/>
           </w:tcPr>
           <w:p>
             <w:pPr/>
@@ -398,7 +442,7 @@
       <w:tr>
         <w:tc>
           <w:tcPr>
-            <w:tcW w:type="dxa" w:w="720"/>
+            <w:tcW w:type="dxa" w:w="360"/>
           </w:tcPr>
           <w:p>
             <w:pPr/>
@@ -426,7 +470,21 @@
         </w:tc>
         <w:tc>
           <w:tcPr>
-            <w:tcW w:type="dxa" w:w="2160"/>
+            <w:tcW w:type="dxa" w:w="1440"/>
+          </w:tcPr>
+          <w:p>
+            <w:pPr/>
+            <w:r>
+              <w:rPr>
+                <w:b w:val="0"/>
+              </w:rPr>
+              <w:t>00:01:35:06</w:t>
+            </w:r>
+          </w:p>
+        </w:tc>
+        <w:tc>
+          <w:tcPr>
+            <w:tcW w:type="dxa" w:w="1440"/>
           </w:tcPr>
           <w:p>
             <w:pPr/>
@@ -440,7 +498,7 @@
         </w:tc>
         <w:tc>
           <w:tcPr>
-            <w:tcW w:type="dxa" w:w="4320"/>
+            <w:tcW w:type="dxa" w:w="4032"/>
           </w:tcPr>
           <w:p>
             <w:pPr/>
@@ -454,7 +512,7 @@
         </w:tc>
         <w:tc>
           <w:tcPr>
-            <w:tcW w:type="dxa" w:w="4320"/>
+            <w:tcW w:type="dxa" w:w="4032"/>
           </w:tcPr>
           <w:p>
             <w:pPr/>
@@ -471,7 +529,7 @@
       <w:tr>
         <w:tc>
           <w:tcPr>
-            <w:tcW w:type="dxa" w:w="720"/>
+            <w:tcW w:type="dxa" w:w="360"/>
           </w:tcPr>
           <w:p>
             <w:pPr/>
@@ -499,7 +557,21 @@
         </w:tc>
         <w:tc>
           <w:tcPr>
-            <w:tcW w:type="dxa" w:w="2160"/>
+            <w:tcW w:type="dxa" w:w="1440"/>
+          </w:tcPr>
+          <w:p>
+            <w:pPr/>
+            <w:r>
+              <w:rPr>
+                <w:b w:val="0"/>
+              </w:rPr>
+              <w:t>00:01:50:23</w:t>
+            </w:r>
+          </w:p>
+        </w:tc>
+        <w:tc>
+          <w:tcPr>
+            <w:tcW w:type="dxa" w:w="1440"/>
           </w:tcPr>
           <w:p>
             <w:pPr/>
@@ -513,7 +585,7 @@
         </w:tc>
         <w:tc>
           <w:tcPr>
-            <w:tcW w:type="dxa" w:w="4320"/>
+            <w:tcW w:type="dxa" w:w="4032"/>
           </w:tcPr>
           <w:p>
             <w:pPr/>
@@ -527,7 +599,7 @@
         </w:tc>
         <w:tc>
           <w:tcPr>
-            <w:tcW w:type="dxa" w:w="4320"/>
+            <w:tcW w:type="dxa" w:w="4032"/>
           </w:tcPr>
           <w:p>
             <w:pPr/>
@@ -544,7 +616,7 @@
       <w:tr>
         <w:tc>
           <w:tcPr>
-            <w:tcW w:type="dxa" w:w="720"/>
+            <w:tcW w:type="dxa" w:w="360"/>
           </w:tcPr>
           <w:p>
             <w:pPr/>
@@ -572,7 +644,21 @@
         </w:tc>
         <w:tc>
           <w:tcPr>
-            <w:tcW w:type="dxa" w:w="2160"/>
+            <w:tcW w:type="dxa" w:w="1440"/>
+          </w:tcPr>
+          <w:p>
+            <w:pPr/>
+            <w:r>
+              <w:rPr>
+                <w:b w:val="0"/>
+              </w:rPr>
+              <w:t>00:02:09:02</w:t>
+            </w:r>
+          </w:p>
+        </w:tc>
+        <w:tc>
+          <w:tcPr>
+            <w:tcW w:type="dxa" w:w="1440"/>
           </w:tcPr>
           <w:p>
             <w:pPr/>
@@ -586,7 +672,7 @@
         </w:tc>
         <w:tc>
           <w:tcPr>
-            <w:tcW w:type="dxa" w:w="4320"/>
+            <w:tcW w:type="dxa" w:w="4032"/>
           </w:tcPr>
           <w:p>
             <w:pPr/>
@@ -600,7 +686,7 @@
         </w:tc>
         <w:tc>
           <w:tcPr>
-            <w:tcW w:type="dxa" w:w="4320"/>
+            <w:tcW w:type="dxa" w:w="4032"/>
           </w:tcPr>
           <w:p>
             <w:pPr/>
@@ -617,7 +703,7 @@
       <w:tr>
         <w:tc>
           <w:tcPr>
-            <w:tcW w:type="dxa" w:w="720"/>
+            <w:tcW w:type="dxa" w:w="360"/>
           </w:tcPr>
           <w:p>
             <w:pPr/>
@@ -645,7 +731,21 @@
         </w:tc>
         <w:tc>
           <w:tcPr>
-            <w:tcW w:type="dxa" w:w="2160"/>
+            <w:tcW w:type="dxa" w:w="1440"/>
+          </w:tcPr>
+          <w:p>
+            <w:pPr/>
+            <w:r>
+              <w:rPr>
+                <w:b w:val="0"/>
+              </w:rPr>
+              <w:t>00:02:22:04</w:t>
+            </w:r>
+          </w:p>
+        </w:tc>
+        <w:tc>
+          <w:tcPr>
+            <w:tcW w:type="dxa" w:w="1440"/>
           </w:tcPr>
           <w:p>
             <w:pPr/>
@@ -659,7 +759,7 @@
         </w:tc>
         <w:tc>
           <w:tcPr>
-            <w:tcW w:type="dxa" w:w="4320"/>
+            <w:tcW w:type="dxa" w:w="4032"/>
           </w:tcPr>
           <w:p>
             <w:pPr/>
@@ -673,7 +773,7 @@
         </w:tc>
         <w:tc>
           <w:tcPr>
-            <w:tcW w:type="dxa" w:w="4320"/>
+            <w:tcW w:type="dxa" w:w="4032"/>
           </w:tcPr>
           <w:p>
             <w:pPr/>
@@ -690,7 +790,7 @@
       <w:tr>
         <w:tc>
           <w:tcPr>
-            <w:tcW w:type="dxa" w:w="720"/>
+            <w:tcW w:type="dxa" w:w="360"/>
           </w:tcPr>
           <w:p>
             <w:pPr/>
@@ -718,7 +818,21 @@
         </w:tc>
         <w:tc>
           <w:tcPr>
-            <w:tcW w:type="dxa" w:w="2160"/>
+            <w:tcW w:type="dxa" w:w="1440"/>
+          </w:tcPr>
+          <w:p>
+            <w:pPr/>
+            <w:r>
+              <w:rPr>
+                <w:b w:val="0"/>
+              </w:rPr>
+              <w:t>00:02:36:07</w:t>
+            </w:r>
+          </w:p>
+        </w:tc>
+        <w:tc>
+          <w:tcPr>
+            <w:tcW w:type="dxa" w:w="1440"/>
           </w:tcPr>
           <w:p>
             <w:pPr/>
@@ -732,7 +846,7 @@
         </w:tc>
         <w:tc>
           <w:tcPr>
-            <w:tcW w:type="dxa" w:w="4320"/>
+            <w:tcW w:type="dxa" w:w="4032"/>
           </w:tcPr>
           <w:p>
             <w:pPr/>
@@ -746,7 +860,7 @@
         </w:tc>
         <w:tc>
           <w:tcPr>
-            <w:tcW w:type="dxa" w:w="4320"/>
+            <w:tcW w:type="dxa" w:w="4032"/>
           </w:tcPr>
           <w:p>
             <w:pPr/>
@@ -763,7 +877,7 @@
       <w:tr>
         <w:tc>
           <w:tcPr>
-            <w:tcW w:type="dxa" w:w="720"/>
+            <w:tcW w:type="dxa" w:w="360"/>
           </w:tcPr>
           <w:p>
             <w:pPr/>
@@ -791,7 +905,21 @@
         </w:tc>
         <w:tc>
           <w:tcPr>
-            <w:tcW w:type="dxa" w:w="2160"/>
+            <w:tcW w:type="dxa" w:w="1440"/>
+          </w:tcPr>
+          <w:p>
+            <w:pPr/>
+            <w:r>
+              <w:rPr>
+                <w:b w:val="0"/>
+              </w:rPr>
+              <w:t>00:02:50:23</w:t>
+            </w:r>
+          </w:p>
+        </w:tc>
+        <w:tc>
+          <w:tcPr>
+            <w:tcW w:type="dxa" w:w="1440"/>
           </w:tcPr>
           <w:p>
             <w:pPr/>
@@ -805,7 +933,7 @@
         </w:tc>
         <w:tc>
           <w:tcPr>
-            <w:tcW w:type="dxa" w:w="4320"/>
+            <w:tcW w:type="dxa" w:w="4032"/>
           </w:tcPr>
           <w:p>
             <w:pPr/>
@@ -819,7 +947,7 @@
         </w:tc>
         <w:tc>
           <w:tcPr>
-            <w:tcW w:type="dxa" w:w="4320"/>
+            <w:tcW w:type="dxa" w:w="4032"/>
           </w:tcPr>
           <w:p>
             <w:pPr/>
@@ -836,7 +964,7 @@
       <w:tr>
         <w:tc>
           <w:tcPr>
-            <w:tcW w:type="dxa" w:w="720"/>
+            <w:tcW w:type="dxa" w:w="360"/>
           </w:tcPr>
           <w:p>
             <w:pPr/>
@@ -864,7 +992,21 @@
         </w:tc>
         <w:tc>
           <w:tcPr>
-            <w:tcW w:type="dxa" w:w="2160"/>
+            <w:tcW w:type="dxa" w:w="1440"/>
+          </w:tcPr>
+          <w:p>
+            <w:pPr/>
+            <w:r>
+              <w:rPr>
+                <w:b w:val="0"/>
+              </w:rPr>
+              <w:t>00:03:16:11</w:t>
+            </w:r>
+          </w:p>
+        </w:tc>
+        <w:tc>
+          <w:tcPr>
+            <w:tcW w:type="dxa" w:w="1440"/>
           </w:tcPr>
           <w:p>
             <w:pPr/>
@@ -878,7 +1020,7 @@
         </w:tc>
         <w:tc>
           <w:tcPr>
-            <w:tcW w:type="dxa" w:w="4320"/>
+            <w:tcW w:type="dxa" w:w="4032"/>
           </w:tcPr>
           <w:p>
             <w:pPr/>
@@ -892,7 +1034,7 @@
         </w:tc>
         <w:tc>
           <w:tcPr>
-            <w:tcW w:type="dxa" w:w="4320"/>
+            <w:tcW w:type="dxa" w:w="4032"/>
           </w:tcPr>
           <w:p>
             <w:pPr/>
@@ -909,7 +1051,7 @@
       <w:tr>
         <w:tc>
           <w:tcPr>
-            <w:tcW w:type="dxa" w:w="720"/>
+            <w:tcW w:type="dxa" w:w="360"/>
           </w:tcPr>
           <w:p>
             <w:pPr/>
@@ -937,7 +1079,21 @@
         </w:tc>
         <w:tc>
           <w:tcPr>
-            <w:tcW w:type="dxa" w:w="2160"/>
+            <w:tcW w:type="dxa" w:w="1440"/>
+          </w:tcPr>
+          <w:p>
+            <w:pPr/>
+            <w:r>
+              <w:rPr>
+                <w:b w:val="0"/>
+              </w:rPr>
+              <w:t>00:03:37:06</w:t>
+            </w:r>
+          </w:p>
+        </w:tc>
+        <w:tc>
+          <w:tcPr>
+            <w:tcW w:type="dxa" w:w="1440"/>
           </w:tcPr>
           <w:p>
             <w:pPr/>
@@ -951,7 +1107,7 @@
         </w:tc>
         <w:tc>
           <w:tcPr>
-            <w:tcW w:type="dxa" w:w="4320"/>
+            <w:tcW w:type="dxa" w:w="4032"/>
           </w:tcPr>
           <w:p>
             <w:pPr/>
@@ -965,7 +1121,7 @@
         </w:tc>
         <w:tc>
           <w:tcPr>
-            <w:tcW w:type="dxa" w:w="4320"/>
+            <w:tcW w:type="dxa" w:w="4032"/>
           </w:tcPr>
           <w:p>
             <w:pPr/>
@@ -982,7 +1138,7 @@
       <w:tr>
         <w:tc>
           <w:tcPr>
-            <w:tcW w:type="dxa" w:w="720"/>
+            <w:tcW w:type="dxa" w:w="360"/>
           </w:tcPr>
           <w:p>
             <w:pPr/>
@@ -1010,7 +1166,21 @@
         </w:tc>
         <w:tc>
           <w:tcPr>
-            <w:tcW w:type="dxa" w:w="2160"/>
+            <w:tcW w:type="dxa" w:w="1440"/>
+          </w:tcPr>
+          <w:p>
+            <w:pPr/>
+            <w:r>
+              <w:rPr>
+                <w:b w:val="0"/>
+              </w:rPr>
+              <w:t>00:03:49:01</w:t>
+            </w:r>
+          </w:p>
+        </w:tc>
+        <w:tc>
+          <w:tcPr>
+            <w:tcW w:type="dxa" w:w="1440"/>
           </w:tcPr>
           <w:p>
             <w:pPr/>
@@ -1024,7 +1194,7 @@
         </w:tc>
         <w:tc>
           <w:tcPr>
-            <w:tcW w:type="dxa" w:w="4320"/>
+            <w:tcW w:type="dxa" w:w="4032"/>
           </w:tcPr>
           <w:p>
             <w:pPr/>
@@ -1038,7 +1208,7 @@
         </w:tc>
         <w:tc>
           <w:tcPr>
-            <w:tcW w:type="dxa" w:w="4320"/>
+            <w:tcW w:type="dxa" w:w="4032"/>
           </w:tcPr>
           <w:p>
             <w:pPr/>
@@ -1055,7 +1225,7 @@
       <w:tr>
         <w:tc>
           <w:tcPr>
-            <w:tcW w:type="dxa" w:w="720"/>
+            <w:tcW w:type="dxa" w:w="360"/>
           </w:tcPr>
           <w:p>
             <w:pPr/>
@@ -1083,7 +1253,21 @@
         </w:tc>
         <w:tc>
           <w:tcPr>
-            <w:tcW w:type="dxa" w:w="2160"/>
+            <w:tcW w:type="dxa" w:w="1440"/>
+          </w:tcPr>
+          <w:p>
+            <w:pPr/>
+            <w:r>
+              <w:rPr>
+                <w:b w:val="0"/>
+              </w:rPr>
+              <w:t>00:04:18:02</w:t>
+            </w:r>
+          </w:p>
+        </w:tc>
+        <w:tc>
+          <w:tcPr>
+            <w:tcW w:type="dxa" w:w="1440"/>
           </w:tcPr>
           <w:p>
             <w:pPr/>
@@ -1097,7 +1281,7 @@
         </w:tc>
         <w:tc>
           <w:tcPr>
-            <w:tcW w:type="dxa" w:w="4320"/>
+            <w:tcW w:type="dxa" w:w="4032"/>
           </w:tcPr>
           <w:p>
             <w:pPr/>
@@ -1111,7 +1295,7 @@
         </w:tc>
         <w:tc>
           <w:tcPr>
-            <w:tcW w:type="dxa" w:w="4320"/>
+            <w:tcW w:type="dxa" w:w="4032"/>
           </w:tcPr>
           <w:p>
             <w:pPr/>
@@ -1128,7 +1312,7 @@
       <w:tr>
         <w:tc>
           <w:tcPr>
-            <w:tcW w:type="dxa" w:w="720"/>
+            <w:tcW w:type="dxa" w:w="360"/>
           </w:tcPr>
           <w:p>
             <w:pPr/>
@@ -1156,7 +1340,21 @@
         </w:tc>
         <w:tc>
           <w:tcPr>
-            <w:tcW w:type="dxa" w:w="2160"/>
+            <w:tcW w:type="dxa" w:w="1440"/>
+          </w:tcPr>
+          <w:p>
+            <w:pPr/>
+            <w:r>
+              <w:rPr>
+                <w:b w:val="0"/>
+              </w:rPr>
+              <w:t>00:04:32:06</w:t>
+            </w:r>
+          </w:p>
+        </w:tc>
+        <w:tc>
+          <w:tcPr>
+            <w:tcW w:type="dxa" w:w="1440"/>
           </w:tcPr>
           <w:p>
             <w:pPr/>
@@ -1170,7 +1368,7 @@
         </w:tc>
         <w:tc>
           <w:tcPr>
-            <w:tcW w:type="dxa" w:w="4320"/>
+            <w:tcW w:type="dxa" w:w="4032"/>
           </w:tcPr>
           <w:p>
             <w:pPr/>
@@ -1184,7 +1382,7 @@
         </w:tc>
         <w:tc>
           <w:tcPr>
-            <w:tcW w:type="dxa" w:w="4320"/>
+            <w:tcW w:type="dxa" w:w="4032"/>
           </w:tcPr>
           <w:p>
             <w:pPr/>
@@ -1201,7 +1399,7 @@
       <w:tr>
         <w:tc>
           <w:tcPr>
-            <w:tcW w:type="dxa" w:w="720"/>
+            <w:tcW w:type="dxa" w:w="360"/>
           </w:tcPr>
           <w:p>
             <w:pPr/>
@@ -1229,7 +1427,21 @@
         </w:tc>
         <w:tc>
           <w:tcPr>
-            <w:tcW w:type="dxa" w:w="2160"/>
+            <w:tcW w:type="dxa" w:w="1440"/>
+          </w:tcPr>
+          <w:p>
+            <w:pPr/>
+            <w:r>
+              <w:rPr>
+                <w:b w:val="0"/>
+              </w:rPr>
+              <w:t>00:04:40:18</w:t>
+            </w:r>
+          </w:p>
+        </w:tc>
+        <w:tc>
+          <w:tcPr>
+            <w:tcW w:type="dxa" w:w="1440"/>
           </w:tcPr>
           <w:p>
             <w:pPr/>
@@ -1243,7 +1455,7 @@
         </w:tc>
         <w:tc>
           <w:tcPr>
-            <w:tcW w:type="dxa" w:w="4320"/>
+            <w:tcW w:type="dxa" w:w="4032"/>
           </w:tcPr>
           <w:p>
             <w:pPr/>
@@ -1257,7 +1469,7 @@
         </w:tc>
         <w:tc>
           <w:tcPr>
-            <w:tcW w:type="dxa" w:w="4320"/>
+            <w:tcW w:type="dxa" w:w="4032"/>
           </w:tcPr>
           <w:p>
             <w:pPr/>
@@ -1274,7 +1486,7 @@
       <w:tr>
         <w:tc>
           <w:tcPr>
-            <w:tcW w:type="dxa" w:w="720"/>
+            <w:tcW w:type="dxa" w:w="360"/>
           </w:tcPr>
           <w:p>
             <w:pPr/>
@@ -1302,7 +1514,21 @@
         </w:tc>
         <w:tc>
           <w:tcPr>
-            <w:tcW w:type="dxa" w:w="2160"/>
+            <w:tcW w:type="dxa" w:w="1440"/>
+          </w:tcPr>
+          <w:p>
+            <w:pPr/>
+            <w:r>
+              <w:rPr>
+                <w:b w:val="0"/>
+              </w:rPr>
+              <w:t>00:05:01:17</w:t>
+            </w:r>
+          </w:p>
+        </w:tc>
+        <w:tc>
+          <w:tcPr>
+            <w:tcW w:type="dxa" w:w="1440"/>
           </w:tcPr>
           <w:p>
             <w:pPr/>
@@ -1316,7 +1542,7 @@
         </w:tc>
         <w:tc>
           <w:tcPr>
-            <w:tcW w:type="dxa" w:w="4320"/>
+            <w:tcW w:type="dxa" w:w="4032"/>
           </w:tcPr>
           <w:p>
             <w:pPr/>
@@ -1330,7 +1556,7 @@
         </w:tc>
         <w:tc>
           <w:tcPr>
-            <w:tcW w:type="dxa" w:w="4320"/>
+            <w:tcW w:type="dxa" w:w="4032"/>
           </w:tcPr>
           <w:p>
             <w:pPr/>
@@ -1347,7 +1573,7 @@
       <w:tr>
         <w:tc>
           <w:tcPr>
-            <w:tcW w:type="dxa" w:w="720"/>
+            <w:tcW w:type="dxa" w:w="360"/>
           </w:tcPr>
           <w:p>
             <w:pPr/>
@@ -1375,7 +1601,21 @@
         </w:tc>
         <w:tc>
           <w:tcPr>
-            <w:tcW w:type="dxa" w:w="2160"/>
+            <w:tcW w:type="dxa" w:w="1440"/>
+          </w:tcPr>
+          <w:p>
+            <w:pPr/>
+            <w:r>
+              <w:rPr>
+                <w:b w:val="0"/>
+              </w:rPr>
+              <w:t>00:05:14:14</w:t>
+            </w:r>
+          </w:p>
+        </w:tc>
+        <w:tc>
+          <w:tcPr>
+            <w:tcW w:type="dxa" w:w="1440"/>
           </w:tcPr>
           <w:p>
             <w:pPr/>
@@ -1389,7 +1629,7 @@
         </w:tc>
         <w:tc>
           <w:tcPr>
-            <w:tcW w:type="dxa" w:w="4320"/>
+            <w:tcW w:type="dxa" w:w="4032"/>
           </w:tcPr>
           <w:p>
             <w:pPr/>
@@ -1403,7 +1643,7 @@
         </w:tc>
         <w:tc>
           <w:tcPr>
-            <w:tcW w:type="dxa" w:w="4320"/>
+            <w:tcW w:type="dxa" w:w="4032"/>
           </w:tcPr>
           <w:p>
             <w:pPr/>
@@ -1420,7 +1660,7 @@
       <w:tr>
         <w:tc>
           <w:tcPr>
-            <w:tcW w:type="dxa" w:w="720"/>
+            <w:tcW w:type="dxa" w:w="360"/>
           </w:tcPr>
           <w:p>
             <w:pPr/>
@@ -1448,7 +1688,21 @@
         </w:tc>
         <w:tc>
           <w:tcPr>
-            <w:tcW w:type="dxa" w:w="2160"/>
+            <w:tcW w:type="dxa" w:w="1440"/>
+          </w:tcPr>
+          <w:p>
+            <w:pPr/>
+            <w:r>
+              <w:rPr>
+                <w:b w:val="0"/>
+              </w:rPr>
+              <w:t>00:05:27:01</w:t>
+            </w:r>
+          </w:p>
+        </w:tc>
+        <w:tc>
+          <w:tcPr>
+            <w:tcW w:type="dxa" w:w="1440"/>
           </w:tcPr>
           <w:p>
             <w:pPr/>
@@ -1462,7 +1716,7 @@
         </w:tc>
         <w:tc>
           <w:tcPr>
-            <w:tcW w:type="dxa" w:w="4320"/>
+            <w:tcW w:type="dxa" w:w="4032"/>
           </w:tcPr>
           <w:p>
             <w:pPr/>
@@ -1476,7 +1730,7 @@
         </w:tc>
         <w:tc>
           <w:tcPr>
-            <w:tcW w:type="dxa" w:w="4320"/>
+            <w:tcW w:type="dxa" w:w="4032"/>
           </w:tcPr>
           <w:p>
             <w:pPr/>
@@ -1493,7 +1747,7 @@
       <w:tr>
         <w:tc>
           <w:tcPr>
-            <w:tcW w:type="dxa" w:w="720"/>
+            <w:tcW w:type="dxa" w:w="360"/>
           </w:tcPr>
           <w:p>
             <w:pPr/>
@@ -1521,7 +1775,21 @@
         </w:tc>
         <w:tc>
           <w:tcPr>
-            <w:tcW w:type="dxa" w:w="2160"/>
+            <w:tcW w:type="dxa" w:w="1440"/>
+          </w:tcPr>
+          <w:p>
+            <w:pPr/>
+            <w:r>
+              <w:rPr>
+                <w:b w:val="0"/>
+              </w:rPr>
+              <w:t>00:05:58:00</w:t>
+            </w:r>
+          </w:p>
+        </w:tc>
+        <w:tc>
+          <w:tcPr>
+            <w:tcW w:type="dxa" w:w="1440"/>
           </w:tcPr>
           <w:p>
             <w:pPr/>
@@ -1535,7 +1803,7 @@
         </w:tc>
         <w:tc>
           <w:tcPr>
-            <w:tcW w:type="dxa" w:w="4320"/>
+            <w:tcW w:type="dxa" w:w="4032"/>
           </w:tcPr>
           <w:p>
             <w:pPr/>
@@ -1549,7 +1817,7 @@
         </w:tc>
         <w:tc>
           <w:tcPr>
-            <w:tcW w:type="dxa" w:w="4320"/>
+            <w:tcW w:type="dxa" w:w="4032"/>
           </w:tcPr>
           <w:p>
             <w:pPr/>
@@ -1566,7 +1834,7 @@
       <w:tr>
         <w:tc>
           <w:tcPr>
-            <w:tcW w:type="dxa" w:w="720"/>
+            <w:tcW w:type="dxa" w:w="360"/>
           </w:tcPr>
           <w:p>
             <w:pPr/>
@@ -1594,7 +1862,21 @@
         </w:tc>
         <w:tc>
           <w:tcPr>
-            <w:tcW w:type="dxa" w:w="2160"/>
+            <w:tcW w:type="dxa" w:w="1440"/>
+          </w:tcPr>
+          <w:p>
+            <w:pPr/>
+            <w:r>
+              <w:rPr>
+                <w:b w:val="0"/>
+              </w:rPr>
+              <w:t>00:06:09:20</w:t>
+            </w:r>
+          </w:p>
+        </w:tc>
+        <w:tc>
+          <w:tcPr>
+            <w:tcW w:type="dxa" w:w="1440"/>
           </w:tcPr>
           <w:p>
             <w:pPr/>
@@ -1608,7 +1890,7 @@
         </w:tc>
         <w:tc>
           <w:tcPr>
-            <w:tcW w:type="dxa" w:w="4320"/>
+            <w:tcW w:type="dxa" w:w="4032"/>
           </w:tcPr>
           <w:p>
             <w:pPr/>
@@ -1622,7 +1904,7 @@
         </w:tc>
         <w:tc>
           <w:tcPr>
-            <w:tcW w:type="dxa" w:w="4320"/>
+            <w:tcW w:type="dxa" w:w="4032"/>
           </w:tcPr>
           <w:p>
             <w:pPr/>
@@ -1639,7 +1921,7 @@
       <w:tr>
         <w:tc>
           <w:tcPr>
-            <w:tcW w:type="dxa" w:w="720"/>
+            <w:tcW w:type="dxa" w:w="360"/>
           </w:tcPr>
           <w:p>
             <w:pPr/>
@@ -1667,7 +1949,21 @@
         </w:tc>
         <w:tc>
           <w:tcPr>
-            <w:tcW w:type="dxa" w:w="2160"/>
+            <w:tcW w:type="dxa" w:w="1440"/>
+          </w:tcPr>
+          <w:p>
+            <w:pPr/>
+            <w:r>
+              <w:rPr>
+                <w:b w:val="0"/>
+              </w:rPr>
+              <w:t>00:06:15:16</w:t>
+            </w:r>
+          </w:p>
+        </w:tc>
+        <w:tc>
+          <w:tcPr>
+            <w:tcW w:type="dxa" w:w="1440"/>
           </w:tcPr>
           <w:p>
             <w:pPr/>
@@ -1681,7 +1977,7 @@
         </w:tc>
         <w:tc>
           <w:tcPr>
-            <w:tcW w:type="dxa" w:w="4320"/>
+            <w:tcW w:type="dxa" w:w="4032"/>
           </w:tcPr>
           <w:p>
             <w:pPr/>
@@ -1695,7 +1991,7 @@
         </w:tc>
         <w:tc>
           <w:tcPr>
-            <w:tcW w:type="dxa" w:w="4320"/>
+            <w:tcW w:type="dxa" w:w="4032"/>
           </w:tcPr>
           <w:p>
             <w:pPr/>
@@ -1712,7 +2008,7 @@
       <w:tr>
         <w:tc>
           <w:tcPr>
-            <w:tcW w:type="dxa" w:w="720"/>
+            <w:tcW w:type="dxa" w:w="360"/>
           </w:tcPr>
           <w:p>
             <w:pPr/>
@@ -1740,7 +2036,21 @@
         </w:tc>
         <w:tc>
           <w:tcPr>
-            <w:tcW w:type="dxa" w:w="2160"/>
+            <w:tcW w:type="dxa" w:w="1440"/>
+          </w:tcPr>
+          <w:p>
+            <w:pPr/>
+            <w:r>
+              <w:rPr>
+                <w:b w:val="0"/>
+              </w:rPr>
+              <w:t>00:06:22:09</w:t>
+            </w:r>
+          </w:p>
+        </w:tc>
+        <w:tc>
+          <w:tcPr>
+            <w:tcW w:type="dxa" w:w="1440"/>
           </w:tcPr>
           <w:p>
             <w:pPr/>
@@ -1754,7 +2064,7 @@
         </w:tc>
         <w:tc>
           <w:tcPr>
-            <w:tcW w:type="dxa" w:w="4320"/>
+            <w:tcW w:type="dxa" w:w="4032"/>
           </w:tcPr>
           <w:p>
             <w:pPr/>
@@ -1768,7 +2078,7 @@
         </w:tc>
         <w:tc>
           <w:tcPr>
-            <w:tcW w:type="dxa" w:w="4320"/>
+            <w:tcW w:type="dxa" w:w="4032"/>
           </w:tcPr>
           <w:p>
             <w:pPr/>
@@ -1785,7 +2095,7 @@
       <w:tr>
         <w:tc>
           <w:tcPr>
-            <w:tcW w:type="dxa" w:w="720"/>
+            <w:tcW w:type="dxa" w:w="360"/>
           </w:tcPr>
           <w:p>
             <w:pPr/>
@@ -1813,7 +2123,21 @@
         </w:tc>
         <w:tc>
           <w:tcPr>
-            <w:tcW w:type="dxa" w:w="2160"/>
+            <w:tcW w:type="dxa" w:w="1440"/>
+          </w:tcPr>
+          <w:p>
+            <w:pPr/>
+            <w:r>
+              <w:rPr>
+                <w:b w:val="0"/>
+              </w:rPr>
+              <w:t>00:06:32:00</w:t>
+            </w:r>
+          </w:p>
+        </w:tc>
+        <w:tc>
+          <w:tcPr>
+            <w:tcW w:type="dxa" w:w="1440"/>
           </w:tcPr>
           <w:p>
             <w:pPr/>
@@ -1827,7 +2151,7 @@
         </w:tc>
         <w:tc>
           <w:tcPr>
-            <w:tcW w:type="dxa" w:w="4320"/>
+            <w:tcW w:type="dxa" w:w="4032"/>
           </w:tcPr>
           <w:p>
             <w:pPr/>
@@ -1841,7 +2165,7 @@
         </w:tc>
         <w:tc>
           <w:tcPr>
-            <w:tcW w:type="dxa" w:w="4320"/>
+            <w:tcW w:type="dxa" w:w="4032"/>
           </w:tcPr>
           <w:p>
             <w:pPr/>
@@ -1858,7 +2182,7 @@
       <w:tr>
         <w:tc>
           <w:tcPr>
-            <w:tcW w:type="dxa" w:w="720"/>
+            <w:tcW w:type="dxa" w:w="360"/>
           </w:tcPr>
           <w:p>
             <w:pPr/>
@@ -1886,7 +2210,21 @@
         </w:tc>
         <w:tc>
           <w:tcPr>
-            <w:tcW w:type="dxa" w:w="2160"/>
+            <w:tcW w:type="dxa" w:w="1440"/>
+          </w:tcPr>
+          <w:p>
+            <w:pPr/>
+            <w:r>
+              <w:rPr>
+                <w:b w:val="0"/>
+              </w:rPr>
+              <w:t>00:06:46:02</w:t>
+            </w:r>
+          </w:p>
+        </w:tc>
+        <w:tc>
+          <w:tcPr>
+            <w:tcW w:type="dxa" w:w="1440"/>
           </w:tcPr>
           <w:p>
             <w:pPr/>
@@ -1900,7 +2238,7 @@
         </w:tc>
         <w:tc>
           <w:tcPr>
-            <w:tcW w:type="dxa" w:w="4320"/>
+            <w:tcW w:type="dxa" w:w="4032"/>
           </w:tcPr>
           <w:p>
             <w:pPr/>
@@ -1914,7 +2252,7 @@
         </w:tc>
         <w:tc>
           <w:tcPr>
-            <w:tcW w:type="dxa" w:w="4320"/>
+            <w:tcW w:type="dxa" w:w="4032"/>
           </w:tcPr>
           <w:p>
             <w:pPr/>
@@ -1931,7 +2269,7 @@
       <w:tr>
         <w:tc>
           <w:tcPr>
-            <w:tcW w:type="dxa" w:w="720"/>
+            <w:tcW w:type="dxa" w:w="360"/>
           </w:tcPr>
           <w:p>
             <w:pPr/>
@@ -1959,7 +2297,21 @@
         </w:tc>
         <w:tc>
           <w:tcPr>
-            <w:tcW w:type="dxa" w:w="2160"/>
+            <w:tcW w:type="dxa" w:w="1440"/>
+          </w:tcPr>
+          <w:p>
+            <w:pPr/>
+            <w:r>
+              <w:rPr>
+                <w:b w:val="0"/>
+              </w:rPr>
+              <w:t>00:07:29:03</w:t>
+            </w:r>
+          </w:p>
+        </w:tc>
+        <w:tc>
+          <w:tcPr>
+            <w:tcW w:type="dxa" w:w="1440"/>
           </w:tcPr>
           <w:p>
             <w:pPr/>
@@ -1973,7 +2325,7 @@
         </w:tc>
         <w:tc>
           <w:tcPr>
-            <w:tcW w:type="dxa" w:w="4320"/>
+            <w:tcW w:type="dxa" w:w="4032"/>
           </w:tcPr>
           <w:p>
             <w:pPr/>
@@ -1987,7 +2339,7 @@
         </w:tc>
         <w:tc>
           <w:tcPr>
-            <w:tcW w:type="dxa" w:w="4320"/>
+            <w:tcW w:type="dxa" w:w="4032"/>
           </w:tcPr>
           <w:p>
             <w:pPr/>
@@ -2004,7 +2356,7 @@
       <w:tr>
         <w:tc>
           <w:tcPr>
-            <w:tcW w:type="dxa" w:w="720"/>
+            <w:tcW w:type="dxa" w:w="360"/>
           </w:tcPr>
           <w:p>
             <w:pPr/>
@@ -2032,7 +2384,21 @@
         </w:tc>
         <w:tc>
           <w:tcPr>
-            <w:tcW w:type="dxa" w:w="2160"/>
+            <w:tcW w:type="dxa" w:w="1440"/>
+          </w:tcPr>
+          <w:p>
+            <w:pPr/>
+            <w:r>
+              <w:rPr>
+                <w:b w:val="0"/>
+              </w:rPr>
+              <w:t>00:07:41:04</w:t>
+            </w:r>
+          </w:p>
+        </w:tc>
+        <w:tc>
+          <w:tcPr>
+            <w:tcW w:type="dxa" w:w="1440"/>
           </w:tcPr>
           <w:p>
             <w:pPr/>
@@ -2046,7 +2412,7 @@
         </w:tc>
         <w:tc>
           <w:tcPr>
-            <w:tcW w:type="dxa" w:w="4320"/>
+            <w:tcW w:type="dxa" w:w="4032"/>
           </w:tcPr>
           <w:p>
             <w:pPr/>
@@ -2060,7 +2426,7 @@
         </w:tc>
         <w:tc>
           <w:tcPr>
-            <w:tcW w:type="dxa" w:w="4320"/>
+            <w:tcW w:type="dxa" w:w="4032"/>
           </w:tcPr>
           <w:p>
             <w:pPr/>
@@ -2077,7 +2443,7 @@
       <w:tr>
         <w:tc>
           <w:tcPr>
-            <w:tcW w:type="dxa" w:w="720"/>
+            <w:tcW w:type="dxa" w:w="360"/>
           </w:tcPr>
           <w:p>
             <w:pPr/>
@@ -2105,7 +2471,21 @@
         </w:tc>
         <w:tc>
           <w:tcPr>
-            <w:tcW w:type="dxa" w:w="2160"/>
+            <w:tcW w:type="dxa" w:w="1440"/>
+          </w:tcPr>
+          <w:p>
+            <w:pPr/>
+            <w:r>
+              <w:rPr>
+                <w:b w:val="0"/>
+              </w:rPr>
+              <w:t>00:07:48:13</w:t>
+            </w:r>
+          </w:p>
+        </w:tc>
+        <w:tc>
+          <w:tcPr>
+            <w:tcW w:type="dxa" w:w="1440"/>
           </w:tcPr>
           <w:p>
             <w:pPr/>
@@ -2119,7 +2499,7 @@
         </w:tc>
         <w:tc>
           <w:tcPr>
-            <w:tcW w:type="dxa" w:w="4320"/>
+            <w:tcW w:type="dxa" w:w="4032"/>
           </w:tcPr>
           <w:p>
             <w:pPr/>
@@ -2133,7 +2513,7 @@
         </w:tc>
         <w:tc>
           <w:tcPr>
-            <w:tcW w:type="dxa" w:w="4320"/>
+            <w:tcW w:type="dxa" w:w="4032"/>
           </w:tcPr>
           <w:p>
             <w:pPr/>
@@ -2150,7 +2530,7 @@
       <w:tr>
         <w:tc>
           <w:tcPr>
-            <w:tcW w:type="dxa" w:w="720"/>
+            <w:tcW w:type="dxa" w:w="360"/>
           </w:tcPr>
           <w:p>
             <w:pPr/>
@@ -2178,7 +2558,21 @@
         </w:tc>
         <w:tc>
           <w:tcPr>
-            <w:tcW w:type="dxa" w:w="2160"/>
+            <w:tcW w:type="dxa" w:w="1440"/>
+          </w:tcPr>
+          <w:p>
+            <w:pPr/>
+            <w:r>
+              <w:rPr>
+                <w:b w:val="0"/>
+              </w:rPr>
+              <w:t>00:07:55:05</w:t>
+            </w:r>
+          </w:p>
+        </w:tc>
+        <w:tc>
+          <w:tcPr>
+            <w:tcW w:type="dxa" w:w="1440"/>
           </w:tcPr>
           <w:p>
             <w:pPr/>
@@ -2192,7 +2586,7 @@
         </w:tc>
         <w:tc>
           <w:tcPr>
-            <w:tcW w:type="dxa" w:w="4320"/>
+            <w:tcW w:type="dxa" w:w="4032"/>
           </w:tcPr>
           <w:p>
             <w:pPr/>
@@ -2206,7 +2600,7 @@
         </w:tc>
         <w:tc>
           <w:tcPr>
-            <w:tcW w:type="dxa" w:w="4320"/>
+            <w:tcW w:type="dxa" w:w="4032"/>
           </w:tcPr>
           <w:p>
             <w:pPr/>
@@ -2223,7 +2617,7 @@
       <w:tr>
         <w:tc>
           <w:tcPr>
-            <w:tcW w:type="dxa" w:w="720"/>
+            <w:tcW w:type="dxa" w:w="360"/>
           </w:tcPr>
           <w:p>
             <w:pPr/>
@@ -2251,7 +2645,21 @@
         </w:tc>
         <w:tc>
           <w:tcPr>
-            <w:tcW w:type="dxa" w:w="2160"/>
+            <w:tcW w:type="dxa" w:w="1440"/>
+          </w:tcPr>
+          <w:p>
+            <w:pPr/>
+            <w:r>
+              <w:rPr>
+                <w:b w:val="0"/>
+              </w:rPr>
+              <w:t>00:08:37:10</w:t>
+            </w:r>
+          </w:p>
+        </w:tc>
+        <w:tc>
+          <w:tcPr>
+            <w:tcW w:type="dxa" w:w="1440"/>
           </w:tcPr>
           <w:p>
             <w:pPr/>
@@ -2265,7 +2673,7 @@
         </w:tc>
         <w:tc>
           <w:tcPr>
-            <w:tcW w:type="dxa" w:w="4320"/>
+            <w:tcW w:type="dxa" w:w="4032"/>
           </w:tcPr>
           <w:p>
             <w:pPr/>
@@ -2279,7 +2687,7 @@
         </w:tc>
         <w:tc>
           <w:tcPr>
-            <w:tcW w:type="dxa" w:w="4320"/>
+            <w:tcW w:type="dxa" w:w="4032"/>
           </w:tcPr>
           <w:p>
             <w:pPr/>
@@ -2828,7 +3236,7 @@
     <w:rsid w:val="00A31195"/>
     <w:rPr>
       <w:rFonts w:ascii="Arial" w:hAnsi="Arial"/>
-      <w:sz w:val="20"/>
+      <w:sz w:val="22"/>
       <w:szCs w:val="24"/>
     </w:rPr>
   </w:style>

</xml_diff>